<commit_message>
Fix mistakes in documentation files
</commit_message>
<xml_diff>
--- a/Documents/QA Documents/Test_Plan.docx
+++ b/Documents/QA Documents/Test_Plan.docx
@@ -250,7 +250,7 @@
                             <w:txbxContent>
                               <w:p>
                                 <w:pPr>
-                                  <w:pStyle w:val="Title"/>
+                                  <w:pStyle w:val="a4"/>
                                   <w:rPr>
                                     <w:sz w:val="112"/>
                                     <w:szCs w:val="112"/>
@@ -672,7 +672,7 @@
                             <w:txbxContent>
                               <w:p>
                                 <w:pPr>
-                                  <w:pStyle w:val="Subtitle"/>
+                                  <w:pStyle w:val="a6"/>
                                   <w:rPr>
                                     <w:color w:val="F2F2F2" w:themeColor="background1" w:themeShade="F2"/>
                                     <w:sz w:val="44"/>
@@ -1299,7 +1299,7 @@
       <w:sdtContent>
         <w:p>
           <w:pPr>
-            <w:pStyle w:val="TOCHeading"/>
+            <w:pStyle w:val="af6"/>
           </w:pPr>
           <w:r>
             <w:t>Contents</w:t>
@@ -1307,7 +1307,7 @@
         </w:p>
         <w:p>
           <w:pPr>
-            <w:pStyle w:val="TOC1"/>
+            <w:pStyle w:val="11"/>
             <w:rPr>
               <w:rFonts w:asciiTheme="minorHAnsi" w:hAnsiTheme="minorHAnsi"/>
               <w:color w:val="auto"/>
@@ -1340,7 +1340,7 @@
           <w:hyperlink w:anchor="_Toc69928440" w:history="1">
             <w:r>
               <w:rPr>
-                <w:rStyle w:val="Hyperlink"/>
+                <w:rStyle w:val="afe"/>
                 <w:sz w:val="24"/>
                 <w:szCs w:val="24"/>
               </w:rPr>
@@ -1358,7 +1358,7 @@
             </w:r>
             <w:r>
               <w:rPr>
-                <w:rStyle w:val="Hyperlink"/>
+                <w:rStyle w:val="afe"/>
                 <w:sz w:val="24"/>
                 <w:szCs w:val="24"/>
               </w:rPr>
@@ -1423,7 +1423,7 @@
         </w:p>
         <w:p>
           <w:pPr>
-            <w:pStyle w:val="TOC1"/>
+            <w:pStyle w:val="11"/>
             <w:rPr>
               <w:rFonts w:asciiTheme="minorHAnsi" w:hAnsiTheme="minorHAnsi"/>
               <w:color w:val="auto"/>
@@ -1435,7 +1435,7 @@
           <w:hyperlink w:anchor="_Toc69928441" w:history="1">
             <w:r>
               <w:rPr>
-                <w:rStyle w:val="Hyperlink"/>
+                <w:rStyle w:val="afe"/>
                 <w:sz w:val="24"/>
                 <w:szCs w:val="24"/>
               </w:rPr>
@@ -1453,11 +1453,20 @@
             </w:r>
             <w:r>
               <w:rPr>
-                <w:rStyle w:val="Hyperlink"/>
-                <w:sz w:val="24"/>
-                <w:szCs w:val="24"/>
-              </w:rPr>
-              <w:t>Entry и exit критерий</w:t>
+                <w:rStyle w:val="afe"/>
+                <w:sz w:val="24"/>
+                <w:szCs w:val="24"/>
+              </w:rPr>
+              <w:t>Entry и exit критери</w:t>
+            </w:r>
+            <w:r>
+              <w:rPr>
+                <w:rStyle w:val="afe"/>
+                <w:sz w:val="24"/>
+                <w:szCs w:val="24"/>
+                <w:lang w:val="bg-BG"/>
+              </w:rPr>
+              <w:t>и</w:t>
             </w:r>
             <w:r>
               <w:rPr>
@@ -1518,7 +1527,7 @@
         </w:p>
         <w:p>
           <w:pPr>
-            <w:pStyle w:val="TOC2"/>
+            <w:pStyle w:val="21"/>
             <w:rPr>
               <w:color w:val="3B3B34" w:themeColor="text2" w:themeShade="BF"/>
               <w:sz w:val="24"/>
@@ -1529,7 +1538,7 @@
           <w:hyperlink w:anchor="_Toc69928442" w:history="1">
             <w:r>
               <w:rPr>
-                <w:rStyle w:val="Hyperlink"/>
+                <w:rStyle w:val="afe"/>
                 <w:color w:val="3B3B34" w:themeColor="text2" w:themeShade="BF"/>
                 <w:sz w:val="24"/>
                 <w:szCs w:val="24"/>
@@ -1547,7 +1556,7 @@
             </w:r>
             <w:r>
               <w:rPr>
-                <w:rStyle w:val="Hyperlink"/>
+                <w:rStyle w:val="afe"/>
                 <w:color w:val="3B3B34" w:themeColor="text2" w:themeShade="BF"/>
                 <w:sz w:val="24"/>
                 <w:szCs w:val="24"/>
@@ -1557,12 +1566,21 @@
             </w:r>
             <w:r>
               <w:rPr>
-                <w:rStyle w:val="Hyperlink"/>
+                <w:rStyle w:val="afe"/>
                 <w:color w:val="3B3B34" w:themeColor="text2" w:themeShade="BF"/>
                 <w:sz w:val="24"/>
                 <w:szCs w:val="24"/>
               </w:rPr>
-              <w:t>критерий</w:t>
+              <w:t>критери</w:t>
+            </w:r>
+            <w:r>
+              <w:rPr>
+                <w:rStyle w:val="afe"/>
+                <w:color w:val="3B3B34" w:themeColor="text2" w:themeShade="BF"/>
+                <w:sz w:val="24"/>
+                <w:szCs w:val="24"/>
+              </w:rPr>
+              <w:t>и</w:t>
             </w:r>
             <w:r>
               <w:rPr>
@@ -1630,7 +1648,7 @@
         </w:p>
         <w:p>
           <w:pPr>
-            <w:pStyle w:val="TOC2"/>
+            <w:pStyle w:val="21"/>
             <w:rPr>
               <w:sz w:val="24"/>
               <w:szCs w:val="24"/>
@@ -1640,7 +1658,7 @@
           <w:hyperlink w:anchor="_Toc69928443" w:history="1">
             <w:r>
               <w:rPr>
-                <w:rStyle w:val="Hyperlink"/>
+                <w:rStyle w:val="afe"/>
                 <w:color w:val="3B3B34" w:themeColor="text2" w:themeShade="BF"/>
                 <w:sz w:val="24"/>
                 <w:szCs w:val="24"/>
@@ -1649,22 +1667,31 @@
             </w:r>
             <w:r>
               <w:rPr>
-                <w:rStyle w:val="Hyperlink"/>
+                <w:rStyle w:val="afe"/>
                 <w:color w:val="3B3B34" w:themeColor="text2" w:themeShade="BF"/>
                 <w:sz w:val="24"/>
                 <w:szCs w:val="24"/>
                 <w:lang w:val="en-US"/>
               </w:rPr>
-              <w:t xml:space="preserve">          Exit </w:t>
-            </w:r>
-            <w:r>
-              <w:rPr>
-                <w:rStyle w:val="Hyperlink"/>
+              <w:t xml:space="preserve">      Exit </w:t>
+            </w:r>
+            <w:r>
+              <w:rPr>
+                <w:rStyle w:val="afe"/>
                 <w:color w:val="3B3B34" w:themeColor="text2" w:themeShade="BF"/>
                 <w:sz w:val="24"/>
                 <w:szCs w:val="24"/>
               </w:rPr>
-              <w:t>критерий</w:t>
+              <w:t>критери</w:t>
+            </w:r>
+            <w:r>
+              <w:rPr>
+                <w:rStyle w:val="afe"/>
+                <w:color w:val="3B3B34" w:themeColor="text2" w:themeShade="BF"/>
+                <w:sz w:val="24"/>
+                <w:szCs w:val="24"/>
+              </w:rPr>
+              <w:t>и</w:t>
             </w:r>
             <w:r>
               <w:rPr>
@@ -1732,7 +1759,7 @@
         </w:p>
         <w:p>
           <w:pPr>
-            <w:pStyle w:val="TOC1"/>
+            <w:pStyle w:val="11"/>
             <w:rPr>
               <w:rFonts w:asciiTheme="minorHAnsi" w:hAnsiTheme="minorHAnsi"/>
               <w:color w:val="auto"/>
@@ -1744,7 +1771,7 @@
           <w:hyperlink w:anchor="_Toc69928444" w:history="1">
             <w:r>
               <w:rPr>
-                <w:rStyle w:val="Hyperlink"/>
+                <w:rStyle w:val="afe"/>
                 <w:sz w:val="24"/>
                 <w:szCs w:val="24"/>
               </w:rPr>
@@ -1762,7 +1789,7 @@
             </w:r>
             <w:r>
               <w:rPr>
-                <w:rStyle w:val="Hyperlink"/>
+                <w:rStyle w:val="afe"/>
                 <w:sz w:val="24"/>
                 <w:szCs w:val="24"/>
               </w:rPr>
@@ -1827,7 +1854,7 @@
         </w:p>
         <w:p>
           <w:pPr>
-            <w:pStyle w:val="TOC2"/>
+            <w:pStyle w:val="21"/>
             <w:rPr>
               <w:color w:val="3B3B34" w:themeColor="text2" w:themeShade="BF"/>
               <w:sz w:val="24"/>
@@ -1838,7 +1865,7 @@
           <w:hyperlink w:anchor="_Toc69928445" w:history="1">
             <w:r>
               <w:rPr>
-                <w:rStyle w:val="Hyperlink"/>
+                <w:rStyle w:val="afe"/>
                 <w:color w:val="3B3B34" w:themeColor="text2" w:themeShade="BF"/>
                 <w:sz w:val="24"/>
                 <w:szCs w:val="24"/>
@@ -1856,7 +1883,7 @@
             </w:r>
             <w:r>
               <w:rPr>
-                <w:rStyle w:val="Hyperlink"/>
+                <w:rStyle w:val="afe"/>
                 <w:color w:val="3B3B34" w:themeColor="text2" w:themeShade="BF"/>
                 <w:sz w:val="24"/>
                 <w:szCs w:val="24"/>
@@ -1929,7 +1956,7 @@
         </w:p>
         <w:p>
           <w:pPr>
-            <w:pStyle w:val="TOC2"/>
+            <w:pStyle w:val="21"/>
             <w:rPr>
               <w:color w:val="3B3B34" w:themeColor="text2" w:themeShade="BF"/>
               <w:sz w:val="24"/>
@@ -1940,7 +1967,7 @@
           <w:hyperlink w:anchor="_Toc69928446" w:history="1">
             <w:r>
               <w:rPr>
-                <w:rStyle w:val="Hyperlink"/>
+                <w:rStyle w:val="afe"/>
                 <w:color w:val="3B3B34" w:themeColor="text2" w:themeShade="BF"/>
                 <w:sz w:val="24"/>
                 <w:szCs w:val="24"/>
@@ -1958,7 +1985,7 @@
             </w:r>
             <w:r>
               <w:rPr>
-                <w:rStyle w:val="Hyperlink"/>
+                <w:rStyle w:val="afe"/>
                 <w:color w:val="3B3B34" w:themeColor="text2" w:themeShade="BF"/>
                 <w:sz w:val="24"/>
                 <w:szCs w:val="24"/>
@@ -2031,7 +2058,7 @@
         </w:p>
         <w:p>
           <w:pPr>
-            <w:pStyle w:val="TOC1"/>
+            <w:pStyle w:val="11"/>
             <w:rPr>
               <w:rFonts w:asciiTheme="minorHAnsi" w:hAnsiTheme="minorHAnsi"/>
               <w:color w:val="auto"/>
@@ -2043,7 +2070,7 @@
           <w:hyperlink w:anchor="_Toc69928447" w:history="1">
             <w:r>
               <w:rPr>
-                <w:rStyle w:val="Hyperlink"/>
+                <w:rStyle w:val="afe"/>
                 <w:sz w:val="24"/>
                 <w:szCs w:val="24"/>
               </w:rPr>
@@ -2061,7 +2088,7 @@
             </w:r>
             <w:r>
               <w:rPr>
-                <w:rStyle w:val="Hyperlink"/>
+                <w:rStyle w:val="afe"/>
                 <w:sz w:val="24"/>
                 <w:szCs w:val="24"/>
               </w:rPr>
@@ -2126,7 +2153,7 @@
         </w:p>
         <w:p>
           <w:pPr>
-            <w:pStyle w:val="TOC2"/>
+            <w:pStyle w:val="21"/>
             <w:rPr>
               <w:color w:val="3B3B34" w:themeColor="text2" w:themeShade="BF"/>
               <w:sz w:val="24"/>
@@ -2137,7 +2164,7 @@
           <w:hyperlink w:anchor="_Toc69928448" w:history="1">
             <w:r>
               <w:rPr>
-                <w:rStyle w:val="Hyperlink"/>
+                <w:rStyle w:val="afe"/>
                 <w:color w:val="3B3B34" w:themeColor="text2" w:themeShade="BF"/>
                 <w:sz w:val="24"/>
                 <w:szCs w:val="24"/>
@@ -2155,7 +2182,7 @@
             </w:r>
             <w:r>
               <w:rPr>
-                <w:rStyle w:val="Hyperlink"/>
+                <w:rStyle w:val="afe"/>
                 <w:color w:val="3B3B34" w:themeColor="text2" w:themeShade="BF"/>
                 <w:sz w:val="24"/>
                 <w:szCs w:val="24"/>
@@ -2228,7 +2255,7 @@
         </w:p>
         <w:p>
           <w:pPr>
-            <w:pStyle w:val="TOC1"/>
+            <w:pStyle w:val="11"/>
             <w:rPr>
               <w:rFonts w:asciiTheme="minorHAnsi" w:hAnsiTheme="minorHAnsi"/>
               <w:color w:val="auto"/>
@@ -2240,7 +2267,7 @@
           <w:hyperlink w:anchor="_Toc69928449" w:history="1">
             <w:r>
               <w:rPr>
-                <w:rStyle w:val="Hyperlink"/>
+                <w:rStyle w:val="afe"/>
                 <w:sz w:val="24"/>
                 <w:szCs w:val="24"/>
               </w:rPr>
@@ -2258,11 +2285,20 @@
             </w:r>
             <w:r>
               <w:rPr>
-                <w:rStyle w:val="Hyperlink"/>
-                <w:sz w:val="24"/>
-                <w:szCs w:val="24"/>
-              </w:rPr>
-              <w:t>подход</w:t>
+                <w:rStyle w:val="afe"/>
+                <w:sz w:val="24"/>
+                <w:szCs w:val="24"/>
+                <w:lang w:val="bg-BG"/>
+              </w:rPr>
+              <w:t>П</w:t>
+            </w:r>
+            <w:r>
+              <w:rPr>
+                <w:rStyle w:val="afe"/>
+                <w:sz w:val="24"/>
+                <w:szCs w:val="24"/>
+              </w:rPr>
+              <w:t>одход</w:t>
             </w:r>
             <w:r>
               <w:rPr>
@@ -2323,7 +2359,7 @@
         </w:p>
         <w:p>
           <w:pPr>
-            <w:pStyle w:val="TOC2"/>
+            <w:pStyle w:val="21"/>
             <w:rPr>
               <w:color w:val="3B3B34" w:themeColor="text2" w:themeShade="BF"/>
               <w:sz w:val="24"/>
@@ -2334,7 +2370,7 @@
           <w:hyperlink w:anchor="_Toc69928450" w:history="1">
             <w:r>
               <w:rPr>
-                <w:rStyle w:val="Hyperlink"/>
+                <w:rStyle w:val="afe"/>
                 <w:color w:val="3B3B34" w:themeColor="text2" w:themeShade="BF"/>
                 <w:sz w:val="24"/>
                 <w:szCs w:val="24"/>
@@ -2352,7 +2388,7 @@
             </w:r>
             <w:r>
               <w:rPr>
-                <w:rStyle w:val="Hyperlink"/>
+                <w:rStyle w:val="afe"/>
                 <w:color w:val="3B3B34" w:themeColor="text2" w:themeShade="BF"/>
                 <w:sz w:val="24"/>
                 <w:szCs w:val="24"/>
@@ -2425,7 +2461,7 @@
         </w:p>
         <w:p>
           <w:pPr>
-            <w:pStyle w:val="TOC1"/>
+            <w:pStyle w:val="11"/>
             <w:rPr>
               <w:rFonts w:asciiTheme="minorHAnsi" w:hAnsiTheme="minorHAnsi"/>
               <w:color w:val="auto"/>
@@ -2437,7 +2473,7 @@
           <w:hyperlink w:anchor="_Toc69928451" w:history="1">
             <w:r>
               <w:rPr>
-                <w:rStyle w:val="Hyperlink"/>
+                <w:rStyle w:val="afe"/>
                 <w:sz w:val="24"/>
                 <w:szCs w:val="24"/>
               </w:rPr>
@@ -2455,11 +2491,20 @@
             </w:r>
             <w:r>
               <w:rPr>
-                <w:rStyle w:val="Hyperlink"/>
-                <w:sz w:val="24"/>
-                <w:szCs w:val="24"/>
-              </w:rPr>
-              <w:t>процес на тестване</w:t>
+                <w:rStyle w:val="afe"/>
+                <w:sz w:val="24"/>
+                <w:szCs w:val="24"/>
+                <w:lang w:val="bg-BG"/>
+              </w:rPr>
+              <w:t>П</w:t>
+            </w:r>
+            <w:r>
+              <w:rPr>
+                <w:rStyle w:val="afe"/>
+                <w:sz w:val="24"/>
+                <w:szCs w:val="24"/>
+              </w:rPr>
+              <w:t>роцес на тестване</w:t>
             </w:r>
             <w:r>
               <w:rPr>
@@ -2520,7 +2565,7 @@
         </w:p>
         <w:p>
           <w:pPr>
-            <w:pStyle w:val="TOC2"/>
+            <w:pStyle w:val="21"/>
             <w:rPr>
               <w:color w:val="3B3B34" w:themeColor="text2" w:themeShade="BF"/>
               <w:sz w:val="24"/>
@@ -2531,7 +2576,7 @@
           <w:hyperlink w:anchor="_Toc69928452" w:history="1">
             <w:r>
               <w:rPr>
-                <w:rStyle w:val="Hyperlink"/>
+                <w:rStyle w:val="afe"/>
                 <w:color w:val="3B3B34" w:themeColor="text2" w:themeShade="BF"/>
                 <w:sz w:val="24"/>
                 <w:szCs w:val="24"/>
@@ -2549,7 +2594,7 @@
             </w:r>
             <w:r>
               <w:rPr>
-                <w:rStyle w:val="Hyperlink"/>
+                <w:rStyle w:val="afe"/>
                 <w:color w:val="3B3B34" w:themeColor="text2" w:themeShade="BF"/>
                 <w:sz w:val="24"/>
                 <w:szCs w:val="24"/>
@@ -2622,7 +2667,7 @@
         </w:p>
         <w:p>
           <w:pPr>
-            <w:pStyle w:val="TOC2"/>
+            <w:pStyle w:val="21"/>
             <w:rPr>
               <w:color w:val="3B3B34" w:themeColor="text2" w:themeShade="BF"/>
               <w:sz w:val="24"/>
@@ -2633,7 +2678,7 @@
           <w:hyperlink w:anchor="_Toc69928453" w:history="1">
             <w:r>
               <w:rPr>
-                <w:rStyle w:val="Hyperlink"/>
+                <w:rStyle w:val="afe"/>
                 <w:color w:val="3B3B34" w:themeColor="text2" w:themeShade="BF"/>
                 <w:sz w:val="24"/>
                 <w:szCs w:val="24"/>
@@ -2652,30 +2697,12 @@
             </w:r>
             <w:r>
               <w:rPr>
-                <w:rStyle w:val="Hyperlink"/>
+                <w:rStyle w:val="afe"/>
                 <w:color w:val="3B3B34" w:themeColor="text2" w:themeShade="BF"/>
                 <w:sz w:val="24"/>
                 <w:szCs w:val="24"/>
               </w:rPr>
-              <w:t>Ресу</w:t>
-            </w:r>
-            <w:r>
-              <w:rPr>
-                <w:rStyle w:val="Hyperlink"/>
-                <w:color w:val="3B3B34" w:themeColor="text2" w:themeShade="BF"/>
-                <w:sz w:val="24"/>
-                <w:szCs w:val="24"/>
-              </w:rPr>
-              <w:t>р</w:t>
-            </w:r>
-            <w:r>
-              <w:rPr>
-                <w:rStyle w:val="Hyperlink"/>
-                <w:color w:val="3B3B34" w:themeColor="text2" w:themeShade="BF"/>
-                <w:sz w:val="24"/>
-                <w:szCs w:val="24"/>
-              </w:rPr>
-              <w:t>си</w:t>
+              <w:t>Ресурси</w:t>
             </w:r>
             <w:r>
               <w:rPr>
@@ -2797,7 +2824,7 @@
     </w:p>
     <w:p>
       <w:pPr>
-        <w:pStyle w:val="Heading1"/>
+        <w:pStyle w:val="1"/>
         <w:numPr>
           <w:ilvl w:val="0"/>
           <w:numId w:val="2"/>
@@ -2820,7 +2847,7 @@
     </w:p>
     <w:p>
       <w:pPr>
-        <w:pStyle w:val="ListParagraph"/>
+        <w:pStyle w:val="ac"/>
         <w:rPr>
           <w:color w:val="404040" w:themeColor="text1" w:themeTint="BF"/>
           <w:sz w:val="24"/>
@@ -2842,12 +2869,28 @@
           <w:sz w:val="24"/>
           <w:szCs w:val="24"/>
         </w:rPr>
-        <w:t>Нашият сайт уведомява потребителите за нещата случващи се в пожарната и за наличността на персонал 24 часа на ден. Освен това позволява на хора в нужда да изпратят заявка за избрана от тях пожарна кола и избран от тях отбор.</w:t>
+        <w:t>Нашият сайт уведомява потребителите за нещата</w:t>
+      </w:r>
+      <w:r>
+        <w:rPr>
+          <w:color w:val="404040" w:themeColor="text1" w:themeTint="BF"/>
+          <w:sz w:val="24"/>
+          <w:szCs w:val="24"/>
+        </w:rPr>
+        <w:t>,</w:t>
+      </w:r>
+      <w:r>
+        <w:rPr>
+          <w:color w:val="404040" w:themeColor="text1" w:themeTint="BF"/>
+          <w:sz w:val="24"/>
+          <w:szCs w:val="24"/>
+        </w:rPr>
+        <w:t xml:space="preserve"> случващи се в пожарната и за наличността на персонал 24 часа на ден. Освен това позволява на хора в нужда да изпратят заявка за избрана от тях пожарна кола и избран от тях отбор.</w:t>
       </w:r>
     </w:p>
     <w:p>
       <w:pPr>
-        <w:pStyle w:val="Heading1"/>
+        <w:pStyle w:val="1"/>
         <w:numPr>
           <w:ilvl w:val="0"/>
           <w:numId w:val="2"/>
@@ -2873,14 +2916,17 @@
         <w:t xml:space="preserve">exit </w:t>
       </w:r>
       <w:r>
-        <w:t>критерий</w:t>
+        <w:t>критери</w:t>
       </w:r>
       <w:bookmarkEnd w:id="2"/>
       <w:bookmarkEnd w:id="3"/>
+      <w:r>
+        <w:t>и</w:t>
+      </w:r>
     </w:p>
     <w:p>
       <w:pPr>
-        <w:pStyle w:val="Heading2"/>
+        <w:pStyle w:val="2"/>
         <w:numPr>
           <w:ilvl w:val="1"/>
           <w:numId w:val="2"/>
@@ -2895,14 +2941,17 @@
         <w:t xml:space="preserve">Entry </w:t>
       </w:r>
       <w:r>
-        <w:t>критерий</w:t>
+        <w:t>критери</w:t>
       </w:r>
       <w:bookmarkEnd w:id="4"/>
       <w:bookmarkEnd w:id="5"/>
+      <w:r>
+        <w:t>и</w:t>
+      </w:r>
     </w:p>
     <w:p>
       <w:pPr>
-        <w:pStyle w:val="ListParagraph"/>
+        <w:pStyle w:val="ac"/>
         <w:numPr>
           <w:ilvl w:val="0"/>
           <w:numId w:val="38"/>
@@ -2924,7 +2973,7 @@
     </w:p>
     <w:p>
       <w:pPr>
-        <w:pStyle w:val="ListParagraph"/>
+        <w:pStyle w:val="ac"/>
         <w:numPr>
           <w:ilvl w:val="0"/>
           <w:numId w:val="38"/>
@@ -2948,7 +2997,7 @@
     </w:p>
     <w:p>
       <w:pPr>
-        <w:pStyle w:val="Heading2"/>
+        <w:pStyle w:val="2"/>
         <w:ind w:firstLine="714"/>
       </w:pPr>
       <w:bookmarkStart w:id="6" w:name="_Toc65055428"/>
@@ -2963,14 +3012,17 @@
         <w:t xml:space="preserve">Exit </w:t>
       </w:r>
       <w:r>
-        <w:t>критерий</w:t>
+        <w:t>критери</w:t>
       </w:r>
       <w:bookmarkEnd w:id="6"/>
       <w:bookmarkEnd w:id="7"/>
+      <w:r>
+        <w:t>и</w:t>
+      </w:r>
     </w:p>
     <w:p>
       <w:pPr>
-        <w:pStyle w:val="ListParagraph"/>
+        <w:pStyle w:val="ac"/>
         <w:numPr>
           <w:ilvl w:val="0"/>
           <w:numId w:val="38"/>
@@ -3010,7 +3062,7 @@
     </w:p>
     <w:p>
       <w:pPr>
-        <w:pStyle w:val="ListParagraph"/>
+        <w:pStyle w:val="ac"/>
         <w:numPr>
           <w:ilvl w:val="0"/>
           <w:numId w:val="38"/>
@@ -3034,7 +3086,7 @@
     </w:p>
     <w:p>
       <w:pPr>
-        <w:pStyle w:val="Heading1"/>
+        <w:pStyle w:val="1"/>
         <w:numPr>
           <w:ilvl w:val="0"/>
           <w:numId w:val="2"/>
@@ -3052,7 +3104,7 @@
     </w:p>
     <w:p>
       <w:pPr>
-        <w:pStyle w:val="Heading2"/>
+        <w:pStyle w:val="2"/>
         <w:numPr>
           <w:ilvl w:val="1"/>
           <w:numId w:val="2"/>
@@ -3152,7 +3204,7 @@
     </w:p>
     <w:p>
       <w:pPr>
-        <w:pStyle w:val="Heading2"/>
+        <w:pStyle w:val="2"/>
         <w:numPr>
           <w:ilvl w:val="1"/>
           <w:numId w:val="2"/>
@@ -3188,7 +3240,7 @@
     </w:p>
     <w:p>
       <w:pPr>
-        <w:pStyle w:val="ListParagraph"/>
+        <w:pStyle w:val="ac"/>
         <w:numPr>
           <w:ilvl w:val="0"/>
           <w:numId w:val="38"/>
@@ -3212,7 +3264,7 @@
     </w:p>
     <w:p>
       <w:pPr>
-        <w:pStyle w:val="ListParagraph"/>
+        <w:pStyle w:val="ac"/>
         <w:numPr>
           <w:ilvl w:val="0"/>
           <w:numId w:val="38"/>
@@ -3236,7 +3288,7 @@
     </w:p>
     <w:p>
       <w:pPr>
-        <w:pStyle w:val="ListParagraph"/>
+        <w:pStyle w:val="ac"/>
         <w:numPr>
           <w:ilvl w:val="0"/>
           <w:numId w:val="38"/>
@@ -3260,7 +3312,7 @@
     </w:p>
     <w:p>
       <w:pPr>
-        <w:pStyle w:val="ListParagraph"/>
+        <w:pStyle w:val="ac"/>
         <w:numPr>
           <w:ilvl w:val="0"/>
           <w:numId w:val="38"/>
@@ -3290,11 +3342,9 @@
         <w:t>тест и бъг доклади</w:t>
       </w:r>
     </w:p>
-    <w:p/>
-    <w:p/>
     <w:p>
       <w:pPr>
-        <w:pStyle w:val="Heading1"/>
+        <w:pStyle w:val="1"/>
         <w:numPr>
           <w:ilvl w:val="0"/>
           <w:numId w:val="2"/>
@@ -3312,7 +3362,7 @@
     </w:p>
     <w:p>
       <w:pPr>
-        <w:pStyle w:val="Heading2"/>
+        <w:pStyle w:val="2"/>
         <w:numPr>
           <w:ilvl w:val="1"/>
           <w:numId w:val="2"/>
@@ -3328,7 +3378,7 @@
     </w:p>
     <w:p>
       <w:pPr>
-        <w:pStyle w:val="ListParagraph"/>
+        <w:pStyle w:val="ac"/>
         <w:numPr>
           <w:ilvl w:val="0"/>
           <w:numId w:val="38"/>
@@ -3360,7 +3410,7 @@
     </w:p>
     <w:p>
       <w:pPr>
-        <w:pStyle w:val="ListParagraph"/>
+        <w:pStyle w:val="ac"/>
         <w:numPr>
           <w:ilvl w:val="0"/>
           <w:numId w:val="38"/>
@@ -3384,7 +3434,7 @@
     </w:p>
     <w:p>
       <w:pPr>
-        <w:pStyle w:val="ListParagraph"/>
+        <w:pStyle w:val="ac"/>
         <w:numPr>
           <w:ilvl w:val="0"/>
           <w:numId w:val="38"/>
@@ -3408,7 +3458,7 @@
     </w:p>
     <w:p>
       <w:pPr>
-        <w:pStyle w:val="ListParagraph"/>
+        <w:pStyle w:val="ac"/>
         <w:numPr>
           <w:ilvl w:val="0"/>
           <w:numId w:val="38"/>
@@ -3432,7 +3482,7 @@
     </w:p>
     <w:p>
       <w:pPr>
-        <w:pStyle w:val="Heading1"/>
+        <w:pStyle w:val="1"/>
         <w:numPr>
           <w:ilvl w:val="0"/>
           <w:numId w:val="2"/>
@@ -3447,7 +3497,7 @@
     </w:p>
     <w:p>
       <w:pPr>
-        <w:pStyle w:val="Heading2"/>
+        <w:pStyle w:val="2"/>
         <w:numPr>
           <w:ilvl w:val="1"/>
           <w:numId w:val="2"/>
@@ -3461,7 +3511,7 @@
     </w:p>
     <w:p>
       <w:pPr>
-        <w:pStyle w:val="ListParagraph"/>
+        <w:pStyle w:val="ac"/>
         <w:numPr>
           <w:ilvl w:val="0"/>
           <w:numId w:val="38"/>
@@ -3485,7 +3535,7 @@
     </w:p>
     <w:p>
       <w:pPr>
-        <w:pStyle w:val="ListParagraph"/>
+        <w:pStyle w:val="ac"/>
         <w:numPr>
           <w:ilvl w:val="0"/>
           <w:numId w:val="38"/>
@@ -3509,7 +3559,7 @@
     </w:p>
     <w:p>
       <w:pPr>
-        <w:pStyle w:val="Heading1"/>
+        <w:pStyle w:val="1"/>
         <w:numPr>
           <w:ilvl w:val="0"/>
           <w:numId w:val="2"/>
@@ -3524,7 +3574,7 @@
     </w:p>
     <w:p>
       <w:pPr>
-        <w:pStyle w:val="Heading2"/>
+        <w:pStyle w:val="2"/>
         <w:numPr>
           <w:ilvl w:val="1"/>
           <w:numId w:val="2"/>
@@ -3532,13 +3582,22 @@
       </w:pPr>
       <w:bookmarkStart w:id="21" w:name="_Toc69928452"/>
       <w:r>
-        <w:t>Резултати от тестовете</w:t>
+        <w:t>Файлове за описване</w:t>
+      </w:r>
+      <w:r>
+        <w:t xml:space="preserve"> </w:t>
+      </w:r>
+      <w:r>
+        <w:t>на</w:t>
+      </w:r>
+      <w:r>
+        <w:t xml:space="preserve"> тестовете</w:t>
       </w:r>
       <w:bookmarkEnd w:id="21"/>
     </w:p>
     <w:p>
       <w:pPr>
-        <w:pStyle w:val="ListParagraph"/>
+        <w:pStyle w:val="ac"/>
         <w:numPr>
           <w:ilvl w:val="0"/>
           <w:numId w:val="38"/>
@@ -3562,7 +3621,7 @@
     </w:p>
     <w:p>
       <w:pPr>
-        <w:pStyle w:val="ListParagraph"/>
+        <w:pStyle w:val="ac"/>
         <w:numPr>
           <w:ilvl w:val="0"/>
           <w:numId w:val="38"/>
@@ -3586,7 +3645,7 @@
     </w:p>
     <w:p>
       <w:pPr>
-        <w:pStyle w:val="Heading2"/>
+        <w:pStyle w:val="2"/>
         <w:numPr>
           <w:ilvl w:val="1"/>
           <w:numId w:val="2"/>
@@ -3603,7 +3662,7 @@
     </w:p>
     <w:p>
       <w:pPr>
-        <w:pStyle w:val="ListParagraph"/>
+        <w:pStyle w:val="ac"/>
         <w:numPr>
           <w:ilvl w:val="0"/>
           <w:numId w:val="38"/>
@@ -3627,7 +3686,7 @@
     </w:p>
     <w:p>
       <w:pPr>
-        <w:pStyle w:val="ListParagraph"/>
+        <w:pStyle w:val="ac"/>
         <w:numPr>
           <w:ilvl w:val="0"/>
           <w:numId w:val="38"/>
@@ -3691,7 +3750,7 @@
 <w:ftr xmlns:wpc="http://schemas.microsoft.com/office/word/2010/wordprocessingCanvas" xmlns:cx="http://schemas.microsoft.com/office/drawing/2014/chartex" xmlns:cx1="http://schemas.microsoft.com/office/drawing/2015/9/8/chartex" xmlns:cx2="http://schemas.microsoft.com/office/drawing/2015/10/21/chartex" xmlns:cx3="http://schemas.microsoft.com/office/drawing/2016/5/9/chartex" xmlns:cx4="http://schemas.microsoft.com/office/drawing/2016/5/10/chartex" xmlns:cx5="http://schemas.microsoft.com/office/drawing/2016/5/11/chartex" xmlns:cx6="http://schemas.microsoft.com/office/drawing/2016/5/12/chartex" xmlns:cx7="http://schemas.microsoft.com/office/drawing/2016/5/13/chartex" xmlns:cx8="http://schemas.microsoft.com/office/drawing/2016/5/14/chartex" xmlns:mc="http://schemas.openxmlformats.org/markup-compatibility/2006" xmlns:aink="http://schemas.microsoft.com/office/drawing/2016/ink" xmlns:am3d="http://schemas.microsoft.com/office/drawing/2017/model3d" xmlns:o="urn:schemas-microsoft-com:office:office" xmlns:r="http://schemas.openxmlformats.org/officeDocument/2006/relationships" xmlns:m="http://schemas.openxmlformats.org/officeDocument/2006/math" xmlns:v="urn:schemas-microsoft-com:vml" xmlns:wp14="http://schemas.microsoft.com/office/word/2010/wordprocessingDrawing" xmlns:wp="http://schemas.openxmlformats.org/drawingml/2006/wordprocessingDrawing" xmlns:w10="urn:schemas-microsoft-com:office:word" xmlns:w="http://schemas.openxmlformats.org/wordprocessingml/2006/main" xmlns:w14="http://schemas.microsoft.com/office/word/2010/wordml" xmlns:w15="http://schemas.microsoft.com/office/word/2012/wordml" xmlns:w16cex="http://schemas.microsoft.com/office/word/2018/wordml/cex" xmlns:w16cid="http://schemas.microsoft.com/office/word/2016/wordml/cid" xmlns:w16="http://schemas.microsoft.com/office/word/2018/wordml" xmlns:w16sdtdh="http://schemas.microsoft.com/office/word/2020/wordml/sdtdatahash" xmlns:w16se="http://schemas.microsoft.com/office/word/2015/wordml/symex" xmlns:wpg="http://schemas.microsoft.com/office/word/2010/wordprocessingGroup" xmlns:wpi="http://schemas.microsoft.com/office/word/2010/wordprocessingInk" xmlns:wne="http://schemas.microsoft.com/office/word/2006/wordml" xmlns:wps="http://schemas.microsoft.com/office/word/2010/wordprocessingShape" mc:Ignorable="w14 w15 w16se w16cid w16 w16cex w16sdtdh wp14">
   <w:p>
     <w:pPr>
-      <w:pStyle w:val="Footer"/>
+      <w:pStyle w:val="afc"/>
     </w:pPr>
     <w:r>
       <w:rPr>
@@ -3758,7 +3817,7 @@
                       <w:txbxContent>
                         <w:p>
                           <w:pPr>
-                            <w:pStyle w:val="NoSpacing"/>
+                            <w:pStyle w:val="aa"/>
                           </w:pPr>
                         </w:p>
                       </w:txbxContent>
@@ -5653,7 +5712,7 @@
     <w:lvl w:ilvl="0" w:tplc="04020005">
       <w:start w:val="1"/>
       <w:numFmt w:val="bullet"/>
-      <w:pStyle w:val="TOC3"/>
+      <w:pStyle w:val="3"/>
       <w:lvlText w:val=""/>
       <w:lvlJc w:val="left"/>
       <w:pPr>
@@ -8961,18 +9020,18 @@
     <w:lsdException w:name="Unresolved Mention" w:semiHidden="1" w:unhideWhenUsed="1"/>
     <w:lsdException w:name="Smart Link" w:semiHidden="1" w:unhideWhenUsed="1"/>
   </w:latentStyles>
-  <w:style w:type="paragraph" w:default="1" w:styleId="Normal">
+  <w:style w:type="paragraph" w:default="1" w:styleId="a">
     <w:name w:val="Normal"/>
     <w:qFormat/>
     <w:pPr>
       <w:spacing w:line="288" w:lineRule="auto"/>
     </w:pPr>
   </w:style>
-  <w:style w:type="paragraph" w:styleId="Heading1">
+  <w:style w:type="paragraph" w:styleId="1">
     <w:name w:val="heading 1"/>
-    <w:basedOn w:val="Normal"/>
-    <w:next w:val="Normal"/>
-    <w:link w:val="Heading1Char"/>
+    <w:basedOn w:val="a"/>
+    <w:next w:val="a"/>
+    <w:link w:val="10"/>
     <w:uiPriority w:val="9"/>
     <w:qFormat/>
     <w:pPr>
@@ -8990,11 +9049,11 @@
       <w:szCs w:val="28"/>
     </w:rPr>
   </w:style>
-  <w:style w:type="paragraph" w:styleId="Heading2">
+  <w:style w:type="paragraph" w:styleId="2">
     <w:name w:val="heading 2"/>
-    <w:basedOn w:val="Normal"/>
-    <w:next w:val="Normal"/>
-    <w:link w:val="Heading2Char"/>
+    <w:basedOn w:val="a"/>
+    <w:next w:val="a"/>
+    <w:link w:val="20"/>
     <w:uiPriority w:val="9"/>
     <w:unhideWhenUsed/>
     <w:qFormat/>
@@ -9013,11 +9072,11 @@
       <w:szCs w:val="26"/>
     </w:rPr>
   </w:style>
-  <w:style w:type="paragraph" w:styleId="Heading3">
+  <w:style w:type="paragraph" w:styleId="30">
     <w:name w:val="heading 3"/>
-    <w:basedOn w:val="Normal"/>
-    <w:next w:val="Normal"/>
-    <w:link w:val="Heading3Char"/>
+    <w:basedOn w:val="a"/>
+    <w:next w:val="a"/>
+    <w:link w:val="31"/>
     <w:uiPriority w:val="9"/>
     <w:unhideWhenUsed/>
     <w:qFormat/>
@@ -9035,11 +9094,11 @@
       <w:color w:val="505046" w:themeColor="text2"/>
     </w:rPr>
   </w:style>
-  <w:style w:type="paragraph" w:styleId="Heading4">
+  <w:style w:type="paragraph" w:styleId="4">
     <w:name w:val="heading 4"/>
-    <w:basedOn w:val="Normal"/>
-    <w:next w:val="Normal"/>
-    <w:link w:val="Heading4Char"/>
+    <w:basedOn w:val="a"/>
+    <w:next w:val="a"/>
+    <w:link w:val="40"/>
     <w:uiPriority w:val="9"/>
     <w:semiHidden/>
     <w:unhideWhenUsed/>
@@ -9058,11 +9117,11 @@
       <w:color w:val="E84C22" w:themeColor="accent1"/>
     </w:rPr>
   </w:style>
-  <w:style w:type="paragraph" w:styleId="Heading5">
+  <w:style w:type="paragraph" w:styleId="5">
     <w:name w:val="heading 5"/>
-    <w:basedOn w:val="Normal"/>
-    <w:next w:val="Normal"/>
-    <w:link w:val="Heading5Char"/>
+    <w:basedOn w:val="a"/>
+    <w:next w:val="a"/>
+    <w:link w:val="50"/>
     <w:uiPriority w:val="9"/>
     <w:semiHidden/>
     <w:unhideWhenUsed/>
@@ -9079,11 +9138,11 @@
       <w:color w:val="B43412" w:themeColor="accent1" w:themeShade="BF"/>
     </w:rPr>
   </w:style>
-  <w:style w:type="paragraph" w:styleId="Heading6">
+  <w:style w:type="paragraph" w:styleId="6">
     <w:name w:val="heading 6"/>
-    <w:basedOn w:val="Normal"/>
-    <w:next w:val="Normal"/>
-    <w:link w:val="Heading6Char"/>
+    <w:basedOn w:val="a"/>
+    <w:next w:val="a"/>
+    <w:link w:val="60"/>
     <w:uiPriority w:val="9"/>
     <w:semiHidden/>
     <w:unhideWhenUsed/>
@@ -9101,11 +9160,11 @@
       <w:color w:val="B43412" w:themeColor="accent1" w:themeShade="BF"/>
     </w:rPr>
   </w:style>
-  <w:style w:type="paragraph" w:styleId="Heading7">
+  <w:style w:type="paragraph" w:styleId="7">
     <w:name w:val="heading 7"/>
-    <w:basedOn w:val="Normal"/>
-    <w:next w:val="Normal"/>
-    <w:link w:val="Heading7Char"/>
+    <w:basedOn w:val="a"/>
+    <w:next w:val="a"/>
+    <w:link w:val="70"/>
     <w:uiPriority w:val="9"/>
     <w:semiHidden/>
     <w:unhideWhenUsed/>
@@ -9123,11 +9182,11 @@
       <w:color w:val="505046" w:themeColor="text2"/>
     </w:rPr>
   </w:style>
-  <w:style w:type="paragraph" w:styleId="Heading8">
+  <w:style w:type="paragraph" w:styleId="8">
     <w:name w:val="heading 8"/>
-    <w:basedOn w:val="Normal"/>
-    <w:next w:val="Normal"/>
-    <w:link w:val="Heading8Char"/>
+    <w:basedOn w:val="a"/>
+    <w:next w:val="a"/>
+    <w:link w:val="80"/>
     <w:uiPriority w:val="9"/>
     <w:semiHidden/>
     <w:unhideWhenUsed/>
@@ -9145,11 +9204,11 @@
       <w:szCs w:val="20"/>
     </w:rPr>
   </w:style>
-  <w:style w:type="paragraph" w:styleId="Heading9">
+  <w:style w:type="paragraph" w:styleId="9">
     <w:name w:val="heading 9"/>
-    <w:basedOn w:val="Normal"/>
-    <w:next w:val="Normal"/>
-    <w:link w:val="Heading9Char"/>
+    <w:basedOn w:val="a"/>
+    <w:next w:val="a"/>
+    <w:link w:val="90"/>
     <w:uiPriority w:val="9"/>
     <w:semiHidden/>
     <w:unhideWhenUsed/>
@@ -9169,13 +9228,13 @@
       <w:szCs w:val="20"/>
     </w:rPr>
   </w:style>
-  <w:style w:type="character" w:default="1" w:styleId="DefaultParagraphFont">
+  <w:style w:type="character" w:default="1" w:styleId="a0">
     <w:name w:val="Default Paragraph Font"/>
     <w:uiPriority w:val="1"/>
     <w:semiHidden/>
     <w:unhideWhenUsed/>
   </w:style>
-  <w:style w:type="table" w:default="1" w:styleId="TableNormal">
+  <w:style w:type="table" w:default="1" w:styleId="a1">
     <w:name w:val="Normal Table"/>
     <w:uiPriority w:val="99"/>
     <w:semiHidden/>
@@ -9190,16 +9249,16 @@
       </w:tblCellMar>
     </w:tblPr>
   </w:style>
-  <w:style w:type="numbering" w:default="1" w:styleId="NoList">
+  <w:style w:type="numbering" w:default="1" w:styleId="a2">
     <w:name w:val="No List"/>
     <w:uiPriority w:val="99"/>
     <w:semiHidden/>
     <w:unhideWhenUsed/>
   </w:style>
-  <w:style w:type="character" w:customStyle="1" w:styleId="Heading1Char">
-    <w:name w:val="Heading 1 Char"/>
-    <w:basedOn w:val="DefaultParagraphFont"/>
-    <w:link w:val="Heading1"/>
+  <w:style w:type="character" w:customStyle="1" w:styleId="10">
+    <w:name w:val="Заглавие 1 Знак"/>
+    <w:basedOn w:val="a0"/>
+    <w:link w:val="1"/>
     <w:uiPriority w:val="9"/>
     <w:rPr>
       <w:rFonts w:asciiTheme="majorHAnsi" w:eastAsiaTheme="majorEastAsia" w:hAnsiTheme="majorHAnsi" w:cstheme="majorBidi"/>
@@ -9210,10 +9269,10 @@
       <w:szCs w:val="28"/>
     </w:rPr>
   </w:style>
-  <w:style w:type="character" w:customStyle="1" w:styleId="Heading2Char">
-    <w:name w:val="Heading 2 Char"/>
-    <w:basedOn w:val="DefaultParagraphFont"/>
-    <w:link w:val="Heading2"/>
+  <w:style w:type="character" w:customStyle="1" w:styleId="20">
+    <w:name w:val="Заглавие 2 Знак"/>
+    <w:basedOn w:val="a0"/>
+    <w:link w:val="2"/>
     <w:uiPriority w:val="9"/>
     <w:rPr>
       <w:rFonts w:asciiTheme="majorHAnsi" w:eastAsiaTheme="majorEastAsia" w:hAnsiTheme="majorHAnsi" w:cstheme="majorBidi"/>
@@ -9224,10 +9283,10 @@
       <w:szCs w:val="26"/>
     </w:rPr>
   </w:style>
-  <w:style w:type="character" w:customStyle="1" w:styleId="Heading3Char">
-    <w:name w:val="Heading 3 Char"/>
-    <w:basedOn w:val="DefaultParagraphFont"/>
-    <w:link w:val="Heading3"/>
+  <w:style w:type="character" w:customStyle="1" w:styleId="31">
+    <w:name w:val="Заглавие 3 Знак"/>
+    <w:basedOn w:val="a0"/>
+    <w:link w:val="30"/>
     <w:uiPriority w:val="9"/>
     <w:rPr>
       <w:rFonts w:eastAsiaTheme="majorEastAsia" w:cstheme="majorBidi"/>
@@ -9237,10 +9296,10 @@
       <w:color w:val="505046" w:themeColor="text2"/>
     </w:rPr>
   </w:style>
-  <w:style w:type="character" w:customStyle="1" w:styleId="Heading4Char">
-    <w:name w:val="Heading 4 Char"/>
-    <w:basedOn w:val="DefaultParagraphFont"/>
-    <w:link w:val="Heading4"/>
+  <w:style w:type="character" w:customStyle="1" w:styleId="40">
+    <w:name w:val="Заглавие 4 Знак"/>
+    <w:basedOn w:val="a0"/>
+    <w:link w:val="4"/>
     <w:uiPriority w:val="9"/>
     <w:semiHidden/>
     <w:rPr>
@@ -9251,10 +9310,10 @@
       <w:color w:val="E84C22" w:themeColor="accent1"/>
     </w:rPr>
   </w:style>
-  <w:style w:type="character" w:customStyle="1" w:styleId="Heading5Char">
-    <w:name w:val="Heading 5 Char"/>
-    <w:basedOn w:val="DefaultParagraphFont"/>
-    <w:link w:val="Heading5"/>
+  <w:style w:type="character" w:customStyle="1" w:styleId="50">
+    <w:name w:val="Заглавие 5 Знак"/>
+    <w:basedOn w:val="a0"/>
+    <w:link w:val="5"/>
     <w:uiPriority w:val="9"/>
     <w:semiHidden/>
     <w:rPr>
@@ -9263,10 +9322,10 @@
       <w:color w:val="B43412" w:themeColor="accent1" w:themeShade="BF"/>
     </w:rPr>
   </w:style>
-  <w:style w:type="character" w:customStyle="1" w:styleId="Heading6Char">
-    <w:name w:val="Heading 6 Char"/>
-    <w:basedOn w:val="DefaultParagraphFont"/>
-    <w:link w:val="Heading6"/>
+  <w:style w:type="character" w:customStyle="1" w:styleId="60">
+    <w:name w:val="Заглавие 6 Знак"/>
+    <w:basedOn w:val="a0"/>
+    <w:link w:val="6"/>
     <w:uiPriority w:val="9"/>
     <w:semiHidden/>
     <w:rPr>
@@ -9276,10 +9335,10 @@
       <w:color w:val="B43412" w:themeColor="accent1" w:themeShade="BF"/>
     </w:rPr>
   </w:style>
-  <w:style w:type="character" w:customStyle="1" w:styleId="Heading7Char">
-    <w:name w:val="Heading 7 Char"/>
-    <w:basedOn w:val="DefaultParagraphFont"/>
-    <w:link w:val="Heading7"/>
+  <w:style w:type="character" w:customStyle="1" w:styleId="70">
+    <w:name w:val="Заглавие 7 Знак"/>
+    <w:basedOn w:val="a0"/>
+    <w:link w:val="7"/>
     <w:uiPriority w:val="9"/>
     <w:semiHidden/>
     <w:rPr>
@@ -9289,10 +9348,10 @@
       <w:color w:val="505046" w:themeColor="text2"/>
     </w:rPr>
   </w:style>
-  <w:style w:type="character" w:customStyle="1" w:styleId="Heading8Char">
-    <w:name w:val="Heading 8 Char"/>
-    <w:basedOn w:val="DefaultParagraphFont"/>
-    <w:link w:val="Heading8"/>
+  <w:style w:type="character" w:customStyle="1" w:styleId="80">
+    <w:name w:val="Заглавие 8 Знак"/>
+    <w:basedOn w:val="a0"/>
+    <w:link w:val="8"/>
     <w:uiPriority w:val="9"/>
     <w:semiHidden/>
     <w:rPr>
@@ -9302,10 +9361,10 @@
       <w:szCs w:val="20"/>
     </w:rPr>
   </w:style>
-  <w:style w:type="character" w:customStyle="1" w:styleId="Heading9Char">
-    <w:name w:val="Heading 9 Char"/>
-    <w:basedOn w:val="DefaultParagraphFont"/>
-    <w:link w:val="Heading9"/>
+  <w:style w:type="character" w:customStyle="1" w:styleId="90">
+    <w:name w:val="Заглавие 9 Знак"/>
+    <w:basedOn w:val="a0"/>
+    <w:link w:val="9"/>
     <w:uiPriority w:val="9"/>
     <w:semiHidden/>
     <w:rPr>
@@ -9317,10 +9376,10 @@
       <w:szCs w:val="20"/>
     </w:rPr>
   </w:style>
-  <w:style w:type="paragraph" w:styleId="Caption">
+  <w:style w:type="paragraph" w:styleId="a3">
     <w:name w:val="caption"/>
-    <w:basedOn w:val="Normal"/>
-    <w:next w:val="Normal"/>
+    <w:basedOn w:val="a"/>
+    <w:next w:val="a"/>
     <w:uiPriority w:val="35"/>
     <w:unhideWhenUsed/>
     <w:qFormat/>
@@ -9335,11 +9394,11 @@
       <w:szCs w:val="18"/>
     </w:rPr>
   </w:style>
-  <w:style w:type="paragraph" w:styleId="Title">
+  <w:style w:type="paragraph" w:styleId="a4">
     <w:name w:val="Title"/>
-    <w:basedOn w:val="Normal"/>
-    <w:next w:val="Normal"/>
-    <w:link w:val="TitleChar"/>
+    <w:basedOn w:val="a"/>
+    <w:next w:val="a"/>
+    <w:link w:val="a5"/>
     <w:uiPriority w:val="10"/>
     <w:qFormat/>
     <w:pPr>
@@ -9356,10 +9415,10 @@
       <w:szCs w:val="52"/>
     </w:rPr>
   </w:style>
-  <w:style w:type="character" w:customStyle="1" w:styleId="TitleChar">
-    <w:name w:val="Title Char"/>
-    <w:basedOn w:val="DefaultParagraphFont"/>
-    <w:link w:val="Title"/>
+  <w:style w:type="character" w:customStyle="1" w:styleId="a5">
+    <w:name w:val="Заглавие Знак"/>
+    <w:basedOn w:val="a0"/>
+    <w:link w:val="a4"/>
     <w:uiPriority w:val="10"/>
     <w:rPr>
       <w:rFonts w:asciiTheme="majorHAnsi" w:eastAsiaTheme="majorEastAsia" w:hAnsiTheme="majorHAnsi" w:cstheme="majorBidi"/>
@@ -9371,11 +9430,11 @@
       <w:szCs w:val="52"/>
     </w:rPr>
   </w:style>
-  <w:style w:type="paragraph" w:styleId="Subtitle">
+  <w:style w:type="paragraph" w:styleId="a6">
     <w:name w:val="Subtitle"/>
-    <w:basedOn w:val="Normal"/>
-    <w:next w:val="Normal"/>
-    <w:link w:val="SubtitleChar"/>
+    <w:basedOn w:val="a"/>
+    <w:next w:val="a"/>
+    <w:link w:val="a7"/>
     <w:uiPriority w:val="11"/>
     <w:qFormat/>
     <w:pPr>
@@ -9392,10 +9451,10 @@
       <w:szCs w:val="24"/>
     </w:rPr>
   </w:style>
-  <w:style w:type="character" w:customStyle="1" w:styleId="SubtitleChar">
-    <w:name w:val="Subtitle Char"/>
-    <w:basedOn w:val="DefaultParagraphFont"/>
-    <w:link w:val="Subtitle"/>
+  <w:style w:type="character" w:customStyle="1" w:styleId="a7">
+    <w:name w:val="Подзаглавие Знак"/>
+    <w:basedOn w:val="a0"/>
+    <w:link w:val="a6"/>
     <w:uiPriority w:val="11"/>
     <w:rPr>
       <w:rFonts w:asciiTheme="majorHAnsi" w:eastAsiaTheme="majorEastAsia" w:hAnsiTheme="majorHAnsi" w:cstheme="majorBidi"/>
@@ -9406,9 +9465,9 @@
       <w:szCs w:val="24"/>
     </w:rPr>
   </w:style>
-  <w:style w:type="character" w:styleId="Strong">
+  <w:style w:type="character" w:styleId="a8">
     <w:name w:val="Strong"/>
-    <w:basedOn w:val="DefaultParagraphFont"/>
+    <w:basedOn w:val="a0"/>
     <w:uiPriority w:val="22"/>
     <w:qFormat/>
     <w:rPr>
@@ -9416,9 +9475,9 @@
       <w:bCs/>
     </w:rPr>
   </w:style>
-  <w:style w:type="character" w:styleId="Emphasis">
+  <w:style w:type="character" w:styleId="a9">
     <w:name w:val="Emphasis"/>
-    <w:basedOn w:val="DefaultParagraphFont"/>
+    <w:basedOn w:val="a0"/>
     <w:uiPriority w:val="20"/>
     <w:qFormat/>
     <w:rPr>
@@ -9426,24 +9485,24 @@
       <w:iCs/>
     </w:rPr>
   </w:style>
-  <w:style w:type="paragraph" w:styleId="NoSpacing">
+  <w:style w:type="paragraph" w:styleId="aa">
     <w:name w:val="No Spacing"/>
-    <w:link w:val="NoSpacingChar"/>
+    <w:link w:val="ab"/>
     <w:uiPriority w:val="1"/>
     <w:qFormat/>
     <w:pPr>
       <w:spacing w:after="0" w:line="240" w:lineRule="auto"/>
     </w:pPr>
   </w:style>
-  <w:style w:type="character" w:customStyle="1" w:styleId="NoSpacingChar">
-    <w:name w:val="No Spacing Char"/>
-    <w:basedOn w:val="DefaultParagraphFont"/>
-    <w:link w:val="NoSpacing"/>
+  <w:style w:type="character" w:customStyle="1" w:styleId="ab">
+    <w:name w:val="Без разредка Знак"/>
+    <w:basedOn w:val="a0"/>
+    <w:link w:val="aa"/>
     <w:uiPriority w:val="1"/>
   </w:style>
-  <w:style w:type="paragraph" w:styleId="ListParagraph">
+  <w:style w:type="paragraph" w:styleId="ac">
     <w:name w:val="List Paragraph"/>
-    <w:basedOn w:val="Normal"/>
+    <w:basedOn w:val="a"/>
     <w:uiPriority w:val="34"/>
     <w:qFormat/>
     <w:pPr>
@@ -9451,11 +9510,11 @@
       <w:contextualSpacing/>
     </w:pPr>
   </w:style>
-  <w:style w:type="paragraph" w:styleId="Quote">
+  <w:style w:type="paragraph" w:styleId="ad">
     <w:name w:val="Quote"/>
-    <w:basedOn w:val="Normal"/>
-    <w:next w:val="Normal"/>
-    <w:link w:val="QuoteChar"/>
+    <w:basedOn w:val="a"/>
+    <w:next w:val="a"/>
+    <w:link w:val="ae"/>
     <w:uiPriority w:val="29"/>
     <w:qFormat/>
     <w:pPr>
@@ -9468,10 +9527,10 @@
       <w:sz w:val="28"/>
     </w:rPr>
   </w:style>
-  <w:style w:type="character" w:customStyle="1" w:styleId="QuoteChar">
-    <w:name w:val="Quote Char"/>
-    <w:basedOn w:val="DefaultParagraphFont"/>
-    <w:link w:val="Quote"/>
+  <w:style w:type="character" w:customStyle="1" w:styleId="ae">
+    <w:name w:val="Цитат Знак"/>
+    <w:basedOn w:val="a0"/>
+    <w:link w:val="ad"/>
     <w:uiPriority w:val="29"/>
     <w:rPr>
       <w:i/>
@@ -9480,11 +9539,11 @@
       <w:sz w:val="28"/>
     </w:rPr>
   </w:style>
-  <w:style w:type="paragraph" w:styleId="IntenseQuote">
+  <w:style w:type="paragraph" w:styleId="af">
     <w:name w:val="Intense Quote"/>
-    <w:basedOn w:val="Normal"/>
-    <w:next w:val="Normal"/>
-    <w:link w:val="IntenseQuoteChar"/>
+    <w:basedOn w:val="a"/>
+    <w:next w:val="a"/>
+    <w:link w:val="af0"/>
     <w:uiPriority w:val="30"/>
     <w:qFormat/>
     <w:pPr>
@@ -9503,10 +9562,10 @@
       <w:sz w:val="26"/>
     </w:rPr>
   </w:style>
-  <w:style w:type="character" w:customStyle="1" w:styleId="IntenseQuoteChar">
-    <w:name w:val="Intense Quote Char"/>
-    <w:basedOn w:val="DefaultParagraphFont"/>
-    <w:link w:val="IntenseQuote"/>
+  <w:style w:type="character" w:customStyle="1" w:styleId="af0">
+    <w:name w:val="Интензивно цитиране Знак"/>
+    <w:basedOn w:val="a0"/>
+    <w:link w:val="af"/>
     <w:uiPriority w:val="30"/>
     <w:rPr>
       <w:b/>
@@ -9517,9 +9576,9 @@
       <w:sz w:val="26"/>
     </w:rPr>
   </w:style>
-  <w:style w:type="character" w:styleId="SubtleEmphasis">
+  <w:style w:type="character" w:styleId="af1">
     <w:name w:val="Subtle Emphasis"/>
-    <w:basedOn w:val="DefaultParagraphFont"/>
+    <w:basedOn w:val="a0"/>
     <w:uiPriority w:val="19"/>
     <w:qFormat/>
     <w:rPr>
@@ -9528,9 +9587,9 @@
       <w:color w:val="E84C22" w:themeColor="accent1"/>
     </w:rPr>
   </w:style>
-  <w:style w:type="character" w:styleId="IntenseEmphasis">
+  <w:style w:type="character" w:styleId="af2">
     <w:name w:val="Intense Emphasis"/>
-    <w:basedOn w:val="DefaultParagraphFont"/>
+    <w:basedOn w:val="a0"/>
     <w:uiPriority w:val="21"/>
     <w:qFormat/>
     <w:rPr>
@@ -9541,9 +9600,9 @@
       <w:color w:val="505046" w:themeColor="text2"/>
     </w:rPr>
   </w:style>
-  <w:style w:type="character" w:styleId="SubtleReference">
+  <w:style w:type="character" w:styleId="af3">
     <w:name w:val="Subtle Reference"/>
-    <w:basedOn w:val="DefaultParagraphFont"/>
+    <w:basedOn w:val="a0"/>
     <w:uiPriority w:val="31"/>
     <w:qFormat/>
     <w:rPr>
@@ -9554,9 +9613,9 @@
       <w:u w:val="none"/>
     </w:rPr>
   </w:style>
-  <w:style w:type="character" w:styleId="IntenseReference">
+  <w:style w:type="character" w:styleId="af4">
     <w:name w:val="Intense Reference"/>
-    <w:basedOn w:val="DefaultParagraphFont"/>
+    <w:basedOn w:val="a0"/>
     <w:uiPriority w:val="32"/>
     <w:qFormat/>
     <w:rPr>
@@ -9570,9 +9629,9 @@
       <w:u w:val="single"/>
     </w:rPr>
   </w:style>
-  <w:style w:type="character" w:styleId="BookTitle">
+  <w:style w:type="character" w:styleId="af5">
     <w:name w:val="Book Title"/>
-    <w:basedOn w:val="DefaultParagraphFont"/>
+    <w:basedOn w:val="a0"/>
     <w:uiPriority w:val="33"/>
     <w:qFormat/>
     <w:rPr>
@@ -9585,10 +9644,10 @@
       <w:sz w:val="22"/>
     </w:rPr>
   </w:style>
-  <w:style w:type="paragraph" w:styleId="TOCHeading">
+  <w:style w:type="paragraph" w:styleId="af6">
     <w:name w:val="TOC Heading"/>
-    <w:basedOn w:val="Heading1"/>
-    <w:next w:val="Normal"/>
+    <w:basedOn w:val="1"/>
+    <w:next w:val="a"/>
     <w:uiPriority w:val="39"/>
     <w:unhideWhenUsed/>
     <w:qFormat/>
@@ -9596,10 +9655,10 @@
       <w:outlineLvl w:val="9"/>
     </w:pPr>
   </w:style>
-  <w:style w:type="paragraph" w:styleId="BalloonText">
+  <w:style w:type="paragraph" w:styleId="af7">
     <w:name w:val="Balloon Text"/>
-    <w:basedOn w:val="Normal"/>
-    <w:link w:val="BalloonTextChar"/>
+    <w:basedOn w:val="a"/>
+    <w:link w:val="af8"/>
     <w:uiPriority w:val="99"/>
     <w:semiHidden/>
     <w:unhideWhenUsed/>
@@ -9612,10 +9671,10 @@
       <w:szCs w:val="16"/>
     </w:rPr>
   </w:style>
-  <w:style w:type="character" w:customStyle="1" w:styleId="BalloonTextChar">
-    <w:name w:val="Balloon Text Char"/>
-    <w:basedOn w:val="DefaultParagraphFont"/>
-    <w:link w:val="BalloonText"/>
+  <w:style w:type="character" w:customStyle="1" w:styleId="af8">
+    <w:name w:val="Изнесен текст Знак"/>
+    <w:basedOn w:val="a0"/>
+    <w:link w:val="af7"/>
     <w:uiPriority w:val="99"/>
     <w:semiHidden/>
     <w:rPr>
@@ -9624,18 +9683,18 @@
       <w:szCs w:val="16"/>
     </w:rPr>
   </w:style>
-  <w:style w:type="character" w:styleId="PlaceholderText">
+  <w:style w:type="character" w:styleId="af9">
     <w:name w:val="Placeholder Text"/>
-    <w:basedOn w:val="DefaultParagraphFont"/>
+    <w:basedOn w:val="a0"/>
     <w:uiPriority w:val="99"/>
     <w:rPr>
       <w:color w:val="808080"/>
     </w:rPr>
   </w:style>
-  <w:style w:type="paragraph" w:styleId="Header">
+  <w:style w:type="paragraph" w:styleId="afa">
     <w:name w:val="header"/>
-    <w:basedOn w:val="Normal"/>
-    <w:link w:val="HeaderChar"/>
+    <w:basedOn w:val="a"/>
+    <w:link w:val="afb"/>
     <w:uiPriority w:val="99"/>
     <w:unhideWhenUsed/>
     <w:pPr>
@@ -9646,16 +9705,16 @@
       <w:spacing w:after="0" w:line="240" w:lineRule="auto"/>
     </w:pPr>
   </w:style>
-  <w:style w:type="character" w:customStyle="1" w:styleId="HeaderChar">
-    <w:name w:val="Header Char"/>
-    <w:basedOn w:val="DefaultParagraphFont"/>
-    <w:link w:val="Header"/>
+  <w:style w:type="character" w:customStyle="1" w:styleId="afb">
+    <w:name w:val="Горен колонтитул Знак"/>
+    <w:basedOn w:val="a0"/>
+    <w:link w:val="afa"/>
     <w:uiPriority w:val="99"/>
   </w:style>
-  <w:style w:type="paragraph" w:styleId="Footer">
+  <w:style w:type="paragraph" w:styleId="afc">
     <w:name w:val="footer"/>
-    <w:basedOn w:val="Normal"/>
-    <w:link w:val="FooterChar"/>
+    <w:basedOn w:val="a"/>
+    <w:link w:val="afd"/>
     <w:uiPriority w:val="99"/>
     <w:unhideWhenUsed/>
     <w:pPr>
@@ -9666,16 +9725,16 @@
       <w:spacing w:after="0" w:line="240" w:lineRule="auto"/>
     </w:pPr>
   </w:style>
-  <w:style w:type="character" w:customStyle="1" w:styleId="FooterChar">
-    <w:name w:val="Footer Char"/>
-    <w:basedOn w:val="DefaultParagraphFont"/>
-    <w:link w:val="Footer"/>
+  <w:style w:type="character" w:customStyle="1" w:styleId="afd">
+    <w:name w:val="Долен колонтитул Знак"/>
+    <w:basedOn w:val="a0"/>
+    <w:link w:val="afc"/>
     <w:uiPriority w:val="99"/>
   </w:style>
-  <w:style w:type="paragraph" w:styleId="TOC1">
+  <w:style w:type="paragraph" w:styleId="11">
     <w:name w:val="toc 1"/>
-    <w:basedOn w:val="Normal"/>
-    <w:next w:val="Normal"/>
+    <w:basedOn w:val="a"/>
+    <w:next w:val="a"/>
     <w:autoRedefine/>
     <w:uiPriority w:val="39"/>
     <w:unhideWhenUsed/>
@@ -9694,9 +9753,9 @@
       <w:lang w:val="en-US"/>
     </w:rPr>
   </w:style>
-  <w:style w:type="character" w:styleId="Hyperlink">
+  <w:style w:type="character" w:styleId="afe">
     <w:name w:val="Hyperlink"/>
-    <w:basedOn w:val="DefaultParagraphFont"/>
+    <w:basedOn w:val="a0"/>
     <w:uiPriority w:val="99"/>
     <w:unhideWhenUsed/>
     <w:rsid w:val="00830259"/>
@@ -9705,10 +9764,10 @@
       <w:u w:val="single"/>
     </w:rPr>
   </w:style>
-  <w:style w:type="paragraph" w:styleId="TOC2">
+  <w:style w:type="paragraph" w:styleId="21">
     <w:name w:val="toc 2"/>
-    <w:basedOn w:val="Normal"/>
-    <w:next w:val="Normal"/>
+    <w:basedOn w:val="a"/>
+    <w:next w:val="a"/>
     <w:autoRedefine/>
     <w:uiPriority w:val="39"/>
     <w:unhideWhenUsed/>
@@ -9726,9 +9785,9 @@
       <w:noProof/>
     </w:rPr>
   </w:style>
-  <w:style w:type="character" w:styleId="UnresolvedMention">
+  <w:style w:type="character" w:styleId="aff">
     <w:name w:val="Unresolved Mention"/>
-    <w:basedOn w:val="DefaultParagraphFont"/>
+    <w:basedOn w:val="a0"/>
     <w:uiPriority w:val="99"/>
     <w:semiHidden/>
     <w:unhideWhenUsed/>
@@ -9738,10 +9797,10 @@
       <w:shd w:val="clear" w:color="auto" w:fill="E1DFDD"/>
     </w:rPr>
   </w:style>
-  <w:style w:type="paragraph" w:styleId="TOC3">
+  <w:style w:type="paragraph" w:styleId="3">
     <w:name w:val="toc 3"/>
-    <w:basedOn w:val="Normal"/>
-    <w:next w:val="Normal"/>
+    <w:basedOn w:val="a"/>
+    <w:next w:val="a"/>
     <w:autoRedefine/>
     <w:uiPriority w:val="39"/>
     <w:unhideWhenUsed/>
@@ -10014,16 +10073,25 @@
 </file>
 
 <file path=customXml/item1.xml><?xml version="1.0" encoding="utf-8"?>
+<b:Sources xmlns:b="http://schemas.openxmlformats.org/officeDocument/2006/bibliography" xmlns="http://schemas.openxmlformats.org/officeDocument/2006/bibliography" SelectedStyle="\APASixthEditionOfficeOnline.xsl" StyleName="APA" Version="6"/>
+</file>
+
+<file path=customXml/item2.xml><?xml version="1.0" encoding="utf-8"?>
 <p:properties xmlns:p="http://schemas.microsoft.com/office/2006/metadata/properties" xmlns:xsi="http://www.w3.org/2001/XMLSchema-instance" xmlns:pc="http://schemas.microsoft.com/office/infopath/2007/PartnerControls">
   <documentManagement/>
 </p:properties>
 </file>
 
-<file path=customXml/item2.xml><?xml version="1.0" encoding="utf-8"?>
-<b:Sources xmlns:b="http://schemas.openxmlformats.org/officeDocument/2006/bibliography" xmlns="http://schemas.openxmlformats.org/officeDocument/2006/bibliography" SelectedStyle="\APASixthEditionOfficeOnline.xsl" StyleName="APA" Version="6"/>
+<file path=customXml/item3.xml><?xml version="1.0" encoding="utf-8"?>
+<?mso-contentType ?>
+<FormTemplates xmlns="http://schemas.microsoft.com/sharepoint/v3/contenttype/forms">
+  <Display>DocumentLibraryForm</Display>
+  <Edit>DocumentLibraryForm</Edit>
+  <New>DocumentLibraryForm</New>
+</FormTemplates>
 </file>
 
-<file path=customXml/item3.xml><?xml version="1.0" encoding="utf-8"?>
+<file path=customXml/item4.xml><?xml version="1.0" encoding="utf-8"?>
 <ct:contentTypeSchema xmlns:ct="http://schemas.microsoft.com/office/2006/metadata/contentType" xmlns:ma="http://schemas.microsoft.com/office/2006/metadata/properties/metaAttributes" ct:_="" ma:_="" ma:contentTypeName="Document" ma:contentTypeID="0x010100DD75E95A0F27BD47AC31300285970B0D" ma:contentTypeVersion="0" ma:contentTypeDescription="Create a new document." ma:contentTypeScope="" ma:versionID="7e03151f1457cc55ca214237851778cf">
   <xsd:schema xmlns:xsd="http://www.w3.org/2001/XMLSchema" xmlns:xs="http://www.w3.org/2001/XMLSchema" xmlns:p="http://schemas.microsoft.com/office/2006/metadata/properties" targetNamespace="http://schemas.microsoft.com/office/2006/metadata/properties" ma:root="true" ma:fieldsID="6afbfcf7dd94f512a0c1521b617a20c3">
     <xsd:element name="properties">
@@ -10137,16 +10205,15 @@
 </ct:contentTypeSchema>
 </file>
 
-<file path=customXml/item4.xml><?xml version="1.0" encoding="utf-8"?>
-<?mso-contentType ?>
-<FormTemplates xmlns="http://schemas.microsoft.com/sharepoint/v3/contenttype/forms">
-  <Display>DocumentLibraryForm</Display>
-  <Edit>DocumentLibraryForm</Edit>
-  <New>DocumentLibraryForm</New>
-</FormTemplates>
+<file path=customXml/itemProps1.xml><?xml version="1.0" encoding="utf-8"?>
+<ds:datastoreItem xmlns:ds="http://schemas.openxmlformats.org/officeDocument/2006/customXml" ds:itemID="{7CB29363-04F9-4A8D-823D-73A1EDBB72BD}">
+  <ds:schemaRefs>
+    <ds:schemaRef ds:uri="http://schemas.openxmlformats.org/officeDocument/2006/bibliography"/>
+  </ds:schemaRefs>
+</ds:datastoreItem>
 </file>
 
-<file path=customXml/itemProps1.xml><?xml version="1.0" encoding="utf-8"?>
+<file path=customXml/itemProps2.xml><?xml version="1.0" encoding="utf-8"?>
 <ds:datastoreItem xmlns:ds="http://schemas.openxmlformats.org/officeDocument/2006/customXml" ds:itemID="{C4E0F150-DBA0-4C64-B65D-94C596BAD38E}">
   <ds:schemaRefs>
     <ds:schemaRef ds:uri="http://schemas.microsoft.com/office/2006/metadata/properties"/>
@@ -10155,15 +10222,15 @@
 </ds:datastoreItem>
 </file>
 
-<file path=customXml/itemProps2.xml><?xml version="1.0" encoding="utf-8"?>
-<ds:datastoreItem xmlns:ds="http://schemas.openxmlformats.org/officeDocument/2006/customXml" ds:itemID="{7CB29363-04F9-4A8D-823D-73A1EDBB72BD}">
+<file path=customXml/itemProps3.xml><?xml version="1.0" encoding="utf-8"?>
+<ds:datastoreItem xmlns:ds="http://schemas.openxmlformats.org/officeDocument/2006/customXml" ds:itemID="{4EC02564-B959-4AAA-9D39-C49DAE29D0D0}">
   <ds:schemaRefs>
-    <ds:schemaRef ds:uri="http://schemas.openxmlformats.org/officeDocument/2006/bibliography"/>
+    <ds:schemaRef ds:uri="http://schemas.microsoft.com/sharepoint/v3/contenttype/forms"/>
   </ds:schemaRefs>
 </ds:datastoreItem>
 </file>
 
-<file path=customXml/itemProps3.xml><?xml version="1.0" encoding="utf-8"?>
+<file path=customXml/itemProps4.xml><?xml version="1.0" encoding="utf-8"?>
 <ds:datastoreItem xmlns:ds="http://schemas.openxmlformats.org/officeDocument/2006/customXml" ds:itemID="{D1103E8C-1CEA-4E5C-84EC-F2DC7E6BCD29}">
   <ds:schemaRefs>
     <ds:schemaRef ds:uri="http://schemas.microsoft.com/office/2006/metadata/contentType"/>
@@ -10177,12 +10244,4 @@
     <ds:schemaRef ds:uri="http://schemas.microsoft.com/office/infopath/2007/PartnerControls"/>
   </ds:schemaRefs>
 </ds:datastoreItem>
-</file>
-
-<file path=customXml/itemProps4.xml><?xml version="1.0" encoding="utf-8"?>
-<ds:datastoreItem xmlns:ds="http://schemas.openxmlformats.org/officeDocument/2006/customXml" ds:itemID="{4EC02564-B959-4AAA-9D39-C49DAE29D0D0}">
-  <ds:schemaRefs>
-    <ds:schemaRef ds:uri="http://schemas.microsoft.com/sharepoint/v3/contenttype/forms"/>
-  </ds:schemaRefs>
-</ds:datastoreItem>
 </file>
</xml_diff>